<commit_message>
Adding a way to set the rows to view.  I separated the data import function from the visualization function to allow the user to do some filtering on proteins or responses before visualization.
</commit_message>
<xml_diff>
--- a/docs/pepseq-introduction.docx
+++ b/docs/pepseq-introduction.docx
@@ -41,7 +41,7 @@
         <w:pStyle w:val="Date"/>
       </w:pPr>
       <w:r>
-        <w:t xml:space="preserve">2018-12-07</w:t>
+        <w:t xml:space="preserve">2018-12-18</w:t>
       </w:r>
     </w:p>
     <w:p>
@@ -428,7 +428,7 @@
         <w:t xml:space="preserve"> </w:t>
       </w:r>
       <w:r>
-        <w:t xml:space="preserve">requires you to indicate which columns are to be plotted by either having an initial suffix indicating it is data or to indicate the responses by column location (e.g. columns 3 to 7).</w:t>
+        <w:t xml:space="preserve">requires you to indicate which columns are to be plotted by either having an initial suffix indicating it is data or to indicate the responses by column location (e.g. columns 3 to 6).</w:t>
       </w:r>
     </w:p>
     <w:p>
@@ -437,9 +437,30 @@
       </w:pPr>
       <w:r>
         <w:rPr>
+          <w:rStyle w:val="CommentTok"/>
+        </w:rPr>
+        <w:t xml:space="preserve"># There is a function to import from a data file, either an Excel file or .csv</w:t>
+      </w:r>
+      <w:r>
+        <w:br w:type="textWrapping"/>
+      </w:r>
+      <w:r>
+        <w:rPr>
+          <w:rStyle w:val="NormalTok"/>
+        </w:rPr>
+        <w:t xml:space="preserve">data_input &lt;-</w:t>
+      </w:r>
+      <w:r>
+        <w:rPr>
+          <w:rStyle w:val="StringTok"/>
+        </w:rPr>
+        <w:t xml:space="preserve"> </w:t>
+      </w:r>
+      <w:r>
+        <w:rPr>
           <w:rStyle w:val="KeywordTok"/>
         </w:rPr>
-        <w:t xml:space="preserve">plot_pulldown</w:t>
+        <w:t xml:space="preserve">import_pulldown</w:t>
       </w:r>
       <w:r>
         <w:rPr>
@@ -454,25 +475,40 @@
         <w:rPr>
           <w:rStyle w:val="NormalTok"/>
         </w:rPr>
+        <w:t xml:space="preserve">  input_file, </w:t>
+      </w:r>
+      <w:r>
+        <w:br w:type="textWrapping"/>
+      </w:r>
+      <w:r>
+        <w:rPr>
+          <w:rStyle w:val="NormalTok"/>
+        </w:rPr>
         <w:t xml:space="preserve">  </w:t>
       </w:r>
       <w:r>
         <w:rPr>
           <w:rStyle w:val="DataTypeTok"/>
         </w:rPr>
-        <w:t xml:space="preserve">file =</w:t>
-      </w:r>
-      <w:r>
-        <w:rPr>
-          <w:rStyle w:val="NormalTok"/>
-        </w:rPr>
-        <w:t xml:space="preserve"> input_file,                </w:t>
-      </w:r>
-      <w:r>
-        <w:rPr>
-          <w:rStyle w:val="CommentTok"/>
-        </w:rPr>
-        <w:t xml:space="preserve"># input file</w:t>
+        <w:t xml:space="preserve">standardization_method =</w:t>
+      </w:r>
+      <w:r>
+        <w:rPr>
+          <w:rStyle w:val="NormalTok"/>
+        </w:rPr>
+        <w:t xml:space="preserve"> </w:t>
+      </w:r>
+      <w:r>
+        <w:rPr>
+          <w:rStyle w:val="StringTok"/>
+        </w:rPr>
+        <w:t xml:space="preserve">'additive'</w:t>
+      </w:r>
+      <w:r>
+        <w:rPr>
+          <w:rStyle w:val="NormalTok"/>
+        </w:rPr>
+        <w:t xml:space="preserve">,</w:t>
       </w:r>
       <w:r>
         <w:br w:type="textWrapping"/>
@@ -487,19 +523,25 @@
         <w:rPr>
           <w:rStyle w:val="DataTypeTok"/>
         </w:rPr>
-        <w:t xml:space="preserve">output_file =</w:t>
-      </w:r>
-      <w:r>
-        <w:rPr>
-          <w:rStyle w:val="NormalTok"/>
-        </w:rPr>
-        <w:t xml:space="preserve"> output_file,        </w:t>
-      </w:r>
-      <w:r>
-        <w:rPr>
-          <w:rStyle w:val="CommentTok"/>
-        </w:rPr>
-        <w:t xml:space="preserve"># output file name</w:t>
+        <w:t xml:space="preserve">protein_column =</w:t>
+      </w:r>
+      <w:r>
+        <w:rPr>
+          <w:rStyle w:val="NormalTok"/>
+        </w:rPr>
+        <w:t xml:space="preserve"> </w:t>
+      </w:r>
+      <w:r>
+        <w:rPr>
+          <w:rStyle w:val="StringTok"/>
+        </w:rPr>
+        <w:t xml:space="preserve">'Protein_ID'</w:t>
+      </w:r>
+      <w:r>
+        <w:rPr>
+          <w:rStyle w:val="NormalTok"/>
+        </w:rPr>
+        <w:t xml:space="preserve">, </w:t>
       </w:r>
       <w:r>
         <w:br w:type="textWrapping"/>
@@ -514,7 +556,7 @@
         <w:rPr>
           <w:rStyle w:val="DataTypeTok"/>
         </w:rPr>
-        <w:t xml:space="preserve">protein_column =</w:t>
+        <w:t xml:space="preserve">position_column =</w:t>
       </w:r>
       <w:r>
         <w:rPr>
@@ -526,19 +568,13 @@
         <w:rPr>
           <w:rStyle w:val="StringTok"/>
         </w:rPr>
-        <w:t xml:space="preserve">'Protein_ID'</w:t>
-      </w:r>
-      <w:r>
-        <w:rPr>
-          <w:rStyle w:val="NormalTok"/>
-        </w:rPr>
-        <w:t xml:space="preserve">,    </w:t>
-      </w:r>
-      <w:r>
-        <w:rPr>
-          <w:rStyle w:val="CommentTok"/>
-        </w:rPr>
-        <w:t xml:space="preserve"># which is the protein name</w:t>
+        <w:t xml:space="preserve">'Start_Loc'</w:t>
+      </w:r>
+      <w:r>
+        <w:rPr>
+          <w:rStyle w:val="NormalTok"/>
+        </w:rPr>
+        <w:t xml:space="preserve">,</w:t>
       </w:r>
       <w:r>
         <w:br w:type="textWrapping"/>
@@ -553,45 +589,6 @@
         <w:rPr>
           <w:rStyle w:val="DataTypeTok"/>
         </w:rPr>
-        <w:t xml:space="preserve">position_column =</w:t>
-      </w:r>
-      <w:r>
-        <w:rPr>
-          <w:rStyle w:val="NormalTok"/>
-        </w:rPr>
-        <w:t xml:space="preserve"> </w:t>
-      </w:r>
-      <w:r>
-        <w:rPr>
-          <w:rStyle w:val="StringTok"/>
-        </w:rPr>
-        <w:t xml:space="preserve">'Start_Loc'</w:t>
-      </w:r>
-      <w:r>
-        <w:rPr>
-          <w:rStyle w:val="NormalTok"/>
-        </w:rPr>
-        <w:t xml:space="preserve">,    </w:t>
-      </w:r>
-      <w:r>
-        <w:rPr>
-          <w:rStyle w:val="CommentTok"/>
-        </w:rPr>
-        <w:t xml:space="preserve"># which is the starting location</w:t>
-      </w:r>
-      <w:r>
-        <w:br w:type="textWrapping"/>
-      </w:r>
-      <w:r>
-        <w:rPr>
-          <w:rStyle w:val="NormalTok"/>
-        </w:rPr>
-        <w:t xml:space="preserve">  </w:t>
-      </w:r>
-      <w:r>
-        <w:rPr>
-          <w:rStyle w:val="DataTypeTok"/>
-        </w:rPr>
         <w:t xml:space="preserve">read_indicator =</w:t>
       </w:r>
       <w:r>
@@ -622,314 +619,269 @@
         <w:rPr>
           <w:rStyle w:val="NormalTok"/>
         </w:rPr>
-        <w:t xml:space="preserve">,             </w:t>
-      </w:r>
-      <w:r>
-        <w:rPr>
-          <w:rStyle w:val="CommentTok"/>
-        </w:rPr>
-        <w:t xml:space="preserve"># column range to be visualized</w:t>
-      </w:r>
-      <w:r>
-        <w:br w:type="textWrapping"/>
-      </w:r>
-      <w:r>
-        <w:rPr>
-          <w:rStyle w:val="NormalTok"/>
-        </w:rPr>
-        <w:t xml:space="preserve">  </w:t>
-      </w:r>
-      <w:r>
-        <w:rPr>
-          <w:rStyle w:val="DataTypeTok"/>
-        </w:rPr>
-        <w:t xml:space="preserve">peaks =</w:t>
-      </w:r>
-      <w:r>
-        <w:rPr>
-          <w:rStyle w:val="NormalTok"/>
-        </w:rPr>
-        <w:t xml:space="preserve"> </w:t>
-      </w:r>
-      <w:r>
-        <w:rPr>
-          <w:rStyle w:val="OtherTok"/>
-        </w:rPr>
-        <w:t xml:space="preserve">FALSE</w:t>
-      </w:r>
-      <w:r>
-        <w:rPr>
-          <w:rStyle w:val="NormalTok"/>
-        </w:rPr>
-        <w:t xml:space="preserve"> )                   </w:t>
-      </w:r>
-      <w:r>
-        <w:rPr>
-          <w:rStyle w:val="CommentTok"/>
-        </w:rPr>
-        <w:t xml:space="preserve"># Don't calculate peaks</w:t>
-      </w:r>
-      <w:r>
-        <w:br w:type="textWrapping"/>
-      </w:r>
-      <w:r>
-        <w:br w:type="textWrapping"/>
-      </w:r>
-      <w:r>
-        <w:rPr>
-          <w:rStyle w:val="KeywordTok"/>
-        </w:rPr>
-        <w:t xml:space="preserve">plot_pulldown</w:t>
-      </w:r>
-      <w:r>
-        <w:rPr>
-          <w:rStyle w:val="NormalTok"/>
-        </w:rPr>
-        <w:t xml:space="preserve">( </w:t>
-      </w:r>
-      <w:r>
-        <w:br w:type="textWrapping"/>
-      </w:r>
-      <w:r>
-        <w:rPr>
-          <w:rStyle w:val="NormalTok"/>
-        </w:rPr>
-        <w:t xml:space="preserve">  </w:t>
-      </w:r>
-      <w:r>
-        <w:rPr>
-          <w:rStyle w:val="DataTypeTok"/>
-        </w:rPr>
-        <w:t xml:space="preserve">file =</w:t>
-      </w:r>
-      <w:r>
-        <w:rPr>
-          <w:rStyle w:val="NormalTok"/>
-        </w:rPr>
-        <w:t xml:space="preserve"> input_file,                        </w:t>
-      </w:r>
-      <w:r>
-        <w:br w:type="textWrapping"/>
-      </w:r>
-      <w:r>
-        <w:rPr>
-          <w:rStyle w:val="NormalTok"/>
-        </w:rPr>
-        <w:t xml:space="preserve">  </w:t>
-      </w:r>
-      <w:r>
-        <w:rPr>
-          <w:rStyle w:val="DataTypeTok"/>
-        </w:rPr>
-        <w:t xml:space="preserve">output_file =</w:t>
-      </w:r>
-      <w:r>
-        <w:rPr>
-          <w:rStyle w:val="NormalTok"/>
-        </w:rPr>
-        <w:t xml:space="preserve"> output_file,                 </w:t>
-      </w:r>
-      <w:r>
-        <w:br w:type="textWrapping"/>
-      </w:r>
-      <w:r>
-        <w:rPr>
-          <w:rStyle w:val="NormalTok"/>
-        </w:rPr>
-        <w:t xml:space="preserve">  </w:t>
-      </w:r>
-      <w:r>
-        <w:rPr>
-          <w:rStyle w:val="DataTypeTok"/>
-        </w:rPr>
-        <w:t xml:space="preserve">protein_column =</w:t>
-      </w:r>
-      <w:r>
-        <w:rPr>
-          <w:rStyle w:val="NormalTok"/>
-        </w:rPr>
-        <w:t xml:space="preserve"> </w:t>
-      </w:r>
-      <w:r>
-        <w:rPr>
-          <w:rStyle w:val="StringTok"/>
-        </w:rPr>
-        <w:t xml:space="preserve">'Protein_ID'</w:t>
-      </w:r>
-      <w:r>
-        <w:rPr>
-          <w:rStyle w:val="NormalTok"/>
-        </w:rPr>
-        <w:t xml:space="preserve">,             </w:t>
-      </w:r>
-      <w:r>
-        <w:br w:type="textWrapping"/>
-      </w:r>
-      <w:r>
-        <w:rPr>
-          <w:rStyle w:val="NormalTok"/>
-        </w:rPr>
-        <w:t xml:space="preserve">  </w:t>
-      </w:r>
-      <w:r>
-        <w:rPr>
-          <w:rStyle w:val="DataTypeTok"/>
-        </w:rPr>
-        <w:t xml:space="preserve">position_column =</w:t>
-      </w:r>
-      <w:r>
-        <w:rPr>
-          <w:rStyle w:val="NormalTok"/>
-        </w:rPr>
-        <w:t xml:space="preserve"> </w:t>
-      </w:r>
-      <w:r>
-        <w:rPr>
-          <w:rStyle w:val="StringTok"/>
-        </w:rPr>
-        <w:t xml:space="preserve">'Start_Loc'</w:t>
-      </w:r>
-      <w:r>
-        <w:rPr>
-          <w:rStyle w:val="NormalTok"/>
-        </w:rPr>
-        <w:t xml:space="preserve">,             </w:t>
-      </w:r>
-      <w:r>
-        <w:br w:type="textWrapping"/>
-      </w:r>
-      <w:r>
-        <w:rPr>
-          <w:rStyle w:val="NormalTok"/>
-        </w:rPr>
-        <w:t xml:space="preserve">  </w:t>
-      </w:r>
-      <w:r>
-        <w:rPr>
-          <w:rStyle w:val="DataTypeTok"/>
-        </w:rPr>
-        <w:t xml:space="preserve">read_indicator =</w:t>
-      </w:r>
-      <w:r>
-        <w:rPr>
-          <w:rStyle w:val="NormalTok"/>
-        </w:rPr>
-        <w:t xml:space="preserve"> </w:t>
-      </w:r>
-      <w:r>
-        <w:rPr>
-          <w:rStyle w:val="KeywordTok"/>
-        </w:rPr>
-        <w:t xml:space="preserve">c</w:t>
-      </w:r>
-      <w:r>
-        <w:rPr>
-          <w:rStyle w:val="NormalTok"/>
-        </w:rPr>
-        <w:t xml:space="preserve">(</w:t>
-      </w:r>
-      <w:r>
-        <w:rPr>
-          <w:rStyle w:val="DecValTok"/>
-        </w:rPr>
-        <w:t xml:space="preserve">3</w:t>
-      </w:r>
-      <w:r>
-        <w:rPr>
-          <w:rStyle w:val="NormalTok"/>
-        </w:rPr>
-        <w:t xml:space="preserve">,</w:t>
-      </w:r>
-      <w:r>
-        <w:rPr>
-          <w:rStyle w:val="DecValTok"/>
-        </w:rPr>
-        <w:t xml:space="preserve">4</w:t>
-      </w:r>
-      <w:r>
-        <w:rPr>
-          <w:rStyle w:val="NormalTok"/>
-        </w:rPr>
-        <w:t xml:space="preserve">,</w:t>
-      </w:r>
-      <w:r>
-        <w:rPr>
-          <w:rStyle w:val="DecValTok"/>
-        </w:rPr>
-        <w:t xml:space="preserve">5</w:t>
-      </w:r>
-      <w:r>
-        <w:rPr>
-          <w:rStyle w:val="NormalTok"/>
-        </w:rPr>
-        <w:t xml:space="preserve">,</w:t>
-      </w:r>
-      <w:r>
-        <w:rPr>
-          <w:rStyle w:val="DecValTok"/>
-        </w:rPr>
-        <w:t xml:space="preserve">6</w:t>
-      </w:r>
-      <w:r>
-        <w:rPr>
-          <w:rStyle w:val="NormalTok"/>
-        </w:rPr>
-        <w:t xml:space="preserve">),      </w:t>
-      </w:r>
-      <w:r>
-        <w:rPr>
-          <w:rStyle w:val="CommentTok"/>
-        </w:rPr>
-        <w:t xml:space="preserve"># or specify individual columns</w:t>
-      </w:r>
-      <w:r>
-        <w:br w:type="textWrapping"/>
-      </w:r>
-      <w:r>
-        <w:rPr>
-          <w:rStyle w:val="NormalTok"/>
-        </w:rPr>
-        <w:t xml:space="preserve">  </w:t>
-      </w:r>
-      <w:r>
-        <w:rPr>
-          <w:rStyle w:val="DataTypeTok"/>
-        </w:rPr>
-        <w:t xml:space="preserve">peaks =</w:t>
-      </w:r>
-      <w:r>
-        <w:rPr>
-          <w:rStyle w:val="NormalTok"/>
-        </w:rPr>
-        <w:t xml:space="preserve"> </w:t>
-      </w:r>
-      <w:r>
-        <w:rPr>
-          <w:rStyle w:val="OtherTok"/>
-        </w:rPr>
-        <w:t xml:space="preserve">FALSE</w:t>
-      </w:r>
-      <w:r>
-        <w:rPr>
-          <w:rStyle w:val="NormalTok"/>
-        </w:rPr>
-        <w:t xml:space="preserve"> )</w:t>
+        <w:t xml:space="preserve">)</w:t>
       </w:r>
     </w:p>
     <w:p>
       <w:pPr>
-        <w:pStyle w:val="FirstParagraph"/>
-      </w:pPr>
-      <w:r>
-        <w:t xml:space="preserve">Notice that in each of the calls, we also had to specify which column specified the protein name and which column denotes the position along the protein.</w:t>
+        <w:pStyle w:val="SourceCode"/>
+      </w:pPr>
+      <w:r>
+        <w:rPr>
+          <w:rStyle w:val="NormalTok"/>
+        </w:rPr>
+        <w:t xml:space="preserve">data_input &lt;-</w:t>
+      </w:r>
+      <w:r>
+        <w:rPr>
+          <w:rStyle w:val="StringTok"/>
+        </w:rPr>
+        <w:t xml:space="preserve"> </w:t>
+      </w:r>
+      <w:r>
+        <w:rPr>
+          <w:rStyle w:val="KeywordTok"/>
+        </w:rPr>
+        <w:t xml:space="preserve">import_pulldown</w:t>
+      </w:r>
+      <w:r>
+        <w:rPr>
+          <w:rStyle w:val="NormalTok"/>
+        </w:rPr>
+        <w:t xml:space="preserve">(</w:t>
+      </w:r>
+      <w:r>
+        <w:br w:type="textWrapping"/>
+      </w:r>
+      <w:r>
+        <w:rPr>
+          <w:rStyle w:val="NormalTok"/>
+        </w:rPr>
+        <w:t xml:space="preserve">  </w:t>
+      </w:r>
+      <w:r>
+        <w:rPr>
+          <w:rStyle w:val="DataTypeTok"/>
+        </w:rPr>
+        <w:t xml:space="preserve">file =</w:t>
+      </w:r>
+      <w:r>
+        <w:rPr>
+          <w:rStyle w:val="NormalTok"/>
+        </w:rPr>
+        <w:t xml:space="preserve"> input_file,                </w:t>
+      </w:r>
+      <w:r>
+        <w:rPr>
+          <w:rStyle w:val="CommentTok"/>
+        </w:rPr>
+        <w:t xml:space="preserve"># input file</w:t>
+      </w:r>
+      <w:r>
+        <w:br w:type="textWrapping"/>
+      </w:r>
+      <w:r>
+        <w:rPr>
+          <w:rStyle w:val="NormalTok"/>
+        </w:rPr>
+        <w:t xml:space="preserve">  </w:t>
+      </w:r>
+      <w:r>
+        <w:rPr>
+          <w:rStyle w:val="DataTypeTok"/>
+        </w:rPr>
+        <w:t xml:space="preserve">standardization_method =</w:t>
+      </w:r>
+      <w:r>
+        <w:rPr>
+          <w:rStyle w:val="NormalTok"/>
+        </w:rPr>
+        <w:t xml:space="preserve"> </w:t>
+      </w:r>
+      <w:r>
+        <w:rPr>
+          <w:rStyle w:val="StringTok"/>
+        </w:rPr>
+        <w:t xml:space="preserve">'additive'</w:t>
+      </w:r>
+      <w:r>
+        <w:rPr>
+          <w:rStyle w:val="NormalTok"/>
+        </w:rPr>
+        <w:t xml:space="preserve">,</w:t>
+      </w:r>
+      <w:r>
+        <w:br w:type="textWrapping"/>
+      </w:r>
+      <w:r>
+        <w:rPr>
+          <w:rStyle w:val="NormalTok"/>
+        </w:rPr>
+        <w:t xml:space="preserve">  </w:t>
+      </w:r>
+      <w:r>
+        <w:rPr>
+          <w:rStyle w:val="DataTypeTok"/>
+        </w:rPr>
+        <w:t xml:space="preserve">protein_column =</w:t>
+      </w:r>
+      <w:r>
+        <w:rPr>
+          <w:rStyle w:val="NormalTok"/>
+        </w:rPr>
+        <w:t xml:space="preserve"> </w:t>
+      </w:r>
+      <w:r>
+        <w:rPr>
+          <w:rStyle w:val="StringTok"/>
+        </w:rPr>
+        <w:t xml:space="preserve">'Protein_ID'</w:t>
+      </w:r>
+      <w:r>
+        <w:rPr>
+          <w:rStyle w:val="NormalTok"/>
+        </w:rPr>
+        <w:t xml:space="preserve">,    </w:t>
+      </w:r>
+      <w:r>
+        <w:rPr>
+          <w:rStyle w:val="CommentTok"/>
+        </w:rPr>
+        <w:t xml:space="preserve"># which is the protein name</w:t>
+      </w:r>
+      <w:r>
+        <w:br w:type="textWrapping"/>
+      </w:r>
+      <w:r>
+        <w:rPr>
+          <w:rStyle w:val="NormalTok"/>
+        </w:rPr>
+        <w:t xml:space="preserve">  </w:t>
+      </w:r>
+      <w:r>
+        <w:rPr>
+          <w:rStyle w:val="DataTypeTok"/>
+        </w:rPr>
+        <w:t xml:space="preserve">position_column =</w:t>
+      </w:r>
+      <w:r>
+        <w:rPr>
+          <w:rStyle w:val="NormalTok"/>
+        </w:rPr>
+        <w:t xml:space="preserve"> </w:t>
+      </w:r>
+      <w:r>
+        <w:rPr>
+          <w:rStyle w:val="StringTok"/>
+        </w:rPr>
+        <w:t xml:space="preserve">'Start_Loc'</w:t>
+      </w:r>
+      <w:r>
+        <w:rPr>
+          <w:rStyle w:val="NormalTok"/>
+        </w:rPr>
+        <w:t xml:space="preserve">,    </w:t>
+      </w:r>
+      <w:r>
+        <w:rPr>
+          <w:rStyle w:val="CommentTok"/>
+        </w:rPr>
+        <w:t xml:space="preserve"># which is the starting location</w:t>
+      </w:r>
+      <w:r>
+        <w:br w:type="textWrapping"/>
+      </w:r>
+      <w:r>
+        <w:rPr>
+          <w:rStyle w:val="NormalTok"/>
+        </w:rPr>
+        <w:t xml:space="preserve">  </w:t>
+      </w:r>
+      <w:r>
+        <w:rPr>
+          <w:rStyle w:val="DataTypeTok"/>
+        </w:rPr>
+        <w:t xml:space="preserve">read_indicator =</w:t>
+      </w:r>
+      <w:r>
+        <w:rPr>
+          <w:rStyle w:val="NormalTok"/>
+        </w:rPr>
+        <w:t xml:space="preserve"> </w:t>
+      </w:r>
+      <w:r>
+        <w:rPr>
+          <w:rStyle w:val="KeywordTok"/>
+        </w:rPr>
+        <w:t xml:space="preserve">c</w:t>
+      </w:r>
+      <w:r>
+        <w:rPr>
+          <w:rStyle w:val="NormalTok"/>
+        </w:rPr>
+        <w:t xml:space="preserve">(</w:t>
+      </w:r>
+      <w:r>
+        <w:rPr>
+          <w:rStyle w:val="DecValTok"/>
+        </w:rPr>
+        <w:t xml:space="preserve">3</w:t>
+      </w:r>
+      <w:r>
+        <w:rPr>
+          <w:rStyle w:val="NormalTok"/>
+        </w:rPr>
+        <w:t xml:space="preserve">,</w:t>
+      </w:r>
+      <w:r>
+        <w:rPr>
+          <w:rStyle w:val="DecValTok"/>
+        </w:rPr>
+        <w:t xml:space="preserve">4</w:t>
+      </w:r>
+      <w:r>
+        <w:rPr>
+          <w:rStyle w:val="NormalTok"/>
+        </w:rPr>
+        <w:t xml:space="preserve">,</w:t>
+      </w:r>
+      <w:r>
+        <w:rPr>
+          <w:rStyle w:val="DecValTok"/>
+        </w:rPr>
+        <w:t xml:space="preserve">5</w:t>
+      </w:r>
+      <w:r>
+        <w:rPr>
+          <w:rStyle w:val="NormalTok"/>
+        </w:rPr>
+        <w:t xml:space="preserve">,</w:t>
+      </w:r>
+      <w:r>
+        <w:rPr>
+          <w:rStyle w:val="DecValTok"/>
+        </w:rPr>
+        <w:t xml:space="preserve">6</w:t>
+      </w:r>
+      <w:r>
+        <w:rPr>
+          <w:rStyle w:val="NormalTok"/>
+        </w:rPr>
+        <w:t xml:space="preserve">))      </w:t>
+      </w:r>
+      <w:r>
+        <w:rPr>
+          <w:rStyle w:val="CommentTok"/>
+        </w:rPr>
+        <w:t xml:space="preserve"># column range to be visualized</w:t>
       </w:r>
     </w:p>
     <w:p>
       <w:pPr>
-        <w:pStyle w:val="BodyText"/>
-      </w:pPr>
-      <w:r>
-        <w:t xml:space="preserve">After either of the above are run, a pdf has been created either in the current working directory, or where ever you specified using when creating the output file string.</w:t>
+        <w:pStyle w:val="FirstParagraph"/>
+      </w:pPr>
+      <w:r>
+        <w:t xml:space="preserve">Notice that in each of the calls, we also had to specify which column specified the protein name and which column denotes the position along the protein.</w:t>
       </w:r>
     </w:p>
     <w:p>
@@ -937,7 +889,7 @@
         <w:pStyle w:val="BodyText"/>
       </w:pPr>
       <w:r>
-        <w:t xml:space="preserve">In all the examples previously, we’ve supressed the peaks highlighting. To turn peak highlighting on, you can just remove the</w:t>
+        <w:t xml:space="preserve">Once the data has been read in, it can then be passed to the visualization program. In the visualization program, you can control the final</w:t>
       </w:r>
       <w:r>
         <w:t xml:space="preserve"> </w:t>
@@ -946,10 +898,13 @@
         <w:rPr>
           <w:rStyle w:val="VerbatimChar"/>
         </w:rPr>
-        <w:t xml:space="preserve">peaks = FALSE</w:t>
-      </w:r>
-      <w:r>
-        <w:t xml:space="preserve">, or explicitly ask for it via</w:t>
+        <w:t xml:space="preserve">height</w:t>
+      </w:r>
+      <w:r>
+        <w:t xml:space="preserve"> </w:t>
+      </w:r>
+      <w:r>
+        <w:t xml:space="preserve">and</w:t>
       </w:r>
       <w:r>
         <w:t xml:space="preserve"> </w:t>
@@ -958,10 +913,13 @@
         <w:rPr>
           <w:rStyle w:val="VerbatimChar"/>
         </w:rPr>
-        <w:t xml:space="preserve">peaks = TRUE</w:t>
-      </w:r>
-      <w:r>
-        <w:t xml:space="preserve">. To change the peak finding method or change the tuning parameter you can use the</w:t>
+        <w:t xml:space="preserve">width</w:t>
+      </w:r>
+      <w:r>
+        <w:t xml:space="preserve"> </w:t>
+      </w:r>
+      <w:r>
+        <w:t xml:space="preserve">of the resulting figure as well as the maximum and minimum values for the y-axis. By including a</w:t>
       </w:r>
       <w:r>
         <w:t xml:space="preserve"> </w:t>
@@ -970,13 +928,31 @@
         <w:rPr>
           <w:rStyle w:val="VerbatimChar"/>
         </w:rPr>
-        <w:t xml:space="preserve">peak_method</w:t>
-      </w:r>
-      <w:r>
-        <w:t xml:space="preserve"> </w:t>
-      </w:r>
-      <w:r>
-        <w:t xml:space="preserve">and</w:t>
+        <w:t xml:space="preserve">peaks=TRUE</w:t>
+      </w:r>
+      <w:r>
+        <w:t xml:space="preserve"> </w:t>
+      </w:r>
+      <w:r>
+        <w:t xml:space="preserve">option, the peaks will be highlighted. The default peak fitting procedure is</w:t>
+      </w:r>
+      <w:r>
+        <w:t xml:space="preserve"> </w:t>
+      </w:r>
+      <w:r>
+        <w:t xml:space="preserve">‘</w:t>
+      </w:r>
+      <w:r>
+        <w:t xml:space="preserve">Peaks over Threshold</w:t>
+      </w:r>
+      <w:r>
+        <w:t xml:space="preserve">’</w:t>
+      </w:r>
+      <w:r>
+        <w:t xml:space="preserve"> </w:t>
+      </w:r>
+      <w:r>
+        <w:t xml:space="preserve">and requires a theshold parameter, which can be set via the</w:t>
       </w:r>
       <w:r>
         <w:t xml:space="preserve"> </w:t>
@@ -991,7 +967,7 @@
         <w:t xml:space="preserve"> </w:t>
       </w:r>
       <w:r>
-        <w:t xml:space="preserve">options.</w:t>
+        <w:t xml:space="preserve">option.</w:t>
       </w:r>
     </w:p>
     <w:p>
@@ -1017,39 +993,27 @@
         <w:rPr>
           <w:rStyle w:val="NormalTok"/>
         </w:rPr>
+        <w:t xml:space="preserve">  data_input,                       </w:t>
+      </w:r>
+      <w:r>
+        <w:rPr>
+          <w:rStyle w:val="CommentTok"/>
+        </w:rPr>
+        <w:t xml:space="preserve"># input data</w:t>
+      </w:r>
+      <w:r>
+        <w:br w:type="textWrapping"/>
+      </w:r>
+      <w:r>
+        <w:rPr>
+          <w:rStyle w:val="NormalTok"/>
+        </w:rPr>
         <w:t xml:space="preserve">  </w:t>
       </w:r>
       <w:r>
         <w:rPr>
           <w:rStyle w:val="DataTypeTok"/>
         </w:rPr>
-        <w:t xml:space="preserve">file =</w:t>
-      </w:r>
-      <w:r>
-        <w:rPr>
-          <w:rStyle w:val="NormalTok"/>
-        </w:rPr>
-        <w:t xml:space="preserve"> input_file,                </w:t>
-      </w:r>
-      <w:r>
-        <w:rPr>
-          <w:rStyle w:val="CommentTok"/>
-        </w:rPr>
-        <w:t xml:space="preserve"># input file</w:t>
-      </w:r>
-      <w:r>
-        <w:br w:type="textWrapping"/>
-      </w:r>
-      <w:r>
-        <w:rPr>
-          <w:rStyle w:val="NormalTok"/>
-        </w:rPr>
-        <w:t xml:space="preserve">  </w:t>
-      </w:r>
-      <w:r>
-        <w:rPr>
-          <w:rStyle w:val="DataTypeTok"/>
-        </w:rPr>
         <w:t xml:space="preserve">output_file =</w:t>
       </w:r>
       <w:r>
@@ -1063,135 +1027,6 @@
           <w:rStyle w:val="CommentTok"/>
         </w:rPr>
         <w:t xml:space="preserve"># output file name</w:t>
-      </w:r>
-      <w:r>
-        <w:br w:type="textWrapping"/>
-      </w:r>
-      <w:r>
-        <w:rPr>
-          <w:rStyle w:val="NormalTok"/>
-        </w:rPr>
-        <w:t xml:space="preserve">  </w:t>
-      </w:r>
-      <w:r>
-        <w:rPr>
-          <w:rStyle w:val="DataTypeTok"/>
-        </w:rPr>
-        <w:t xml:space="preserve">protein_column =</w:t>
-      </w:r>
-      <w:r>
-        <w:rPr>
-          <w:rStyle w:val="NormalTok"/>
-        </w:rPr>
-        <w:t xml:space="preserve"> </w:t>
-      </w:r>
-      <w:r>
-        <w:rPr>
-          <w:rStyle w:val="StringTok"/>
-        </w:rPr>
-        <w:t xml:space="preserve">'Protein_ID'</w:t>
-      </w:r>
-      <w:r>
-        <w:rPr>
-          <w:rStyle w:val="NormalTok"/>
-        </w:rPr>
-        <w:t xml:space="preserve">,    </w:t>
-      </w:r>
-      <w:r>
-        <w:rPr>
-          <w:rStyle w:val="CommentTok"/>
-        </w:rPr>
-        <w:t xml:space="preserve"># which column is the protein name</w:t>
-      </w:r>
-      <w:r>
-        <w:br w:type="textWrapping"/>
-      </w:r>
-      <w:r>
-        <w:rPr>
-          <w:rStyle w:val="NormalTok"/>
-        </w:rPr>
-        <w:t xml:space="preserve">  </w:t>
-      </w:r>
-      <w:r>
-        <w:rPr>
-          <w:rStyle w:val="DataTypeTok"/>
-        </w:rPr>
-        <w:t xml:space="preserve">position_column =</w:t>
-      </w:r>
-      <w:r>
-        <w:rPr>
-          <w:rStyle w:val="NormalTok"/>
-        </w:rPr>
-        <w:t xml:space="preserve"> </w:t>
-      </w:r>
-      <w:r>
-        <w:rPr>
-          <w:rStyle w:val="StringTok"/>
-        </w:rPr>
-        <w:t xml:space="preserve">'Start_Loc'</w:t>
-      </w:r>
-      <w:r>
-        <w:rPr>
-          <w:rStyle w:val="NormalTok"/>
-        </w:rPr>
-        <w:t xml:space="preserve">,    </w:t>
-      </w:r>
-      <w:r>
-        <w:rPr>
-          <w:rStyle w:val="CommentTok"/>
-        </w:rPr>
-        <w:t xml:space="preserve"># which column is the starting location</w:t>
-      </w:r>
-      <w:r>
-        <w:br w:type="textWrapping"/>
-      </w:r>
-      <w:r>
-        <w:rPr>
-          <w:rStyle w:val="NormalTok"/>
-        </w:rPr>
-        <w:t xml:space="preserve">  </w:t>
-      </w:r>
-      <w:r>
-        <w:rPr>
-          <w:rStyle w:val="DataTypeTok"/>
-        </w:rPr>
-        <w:t xml:space="preserve">read_indicator =</w:t>
-      </w:r>
-      <w:r>
-        <w:rPr>
-          <w:rStyle w:val="NormalTok"/>
-        </w:rPr>
-        <w:t xml:space="preserve"> </w:t>
-      </w:r>
-      <w:r>
-        <w:rPr>
-          <w:rStyle w:val="DecValTok"/>
-        </w:rPr>
-        <w:t xml:space="preserve">3</w:t>
-      </w:r>
-      <w:r>
-        <w:rPr>
-          <w:rStyle w:val="OperatorTok"/>
-        </w:rPr>
-        <w:t xml:space="preserve">:</w:t>
-      </w:r>
-      <w:r>
-        <w:rPr>
-          <w:rStyle w:val="DecValTok"/>
-        </w:rPr>
-        <w:t xml:space="preserve">6</w:t>
-      </w:r>
-      <w:r>
-        <w:rPr>
-          <w:rStyle w:val="NormalTok"/>
-        </w:rPr>
-        <w:t xml:space="preserve">,             </w:t>
-      </w:r>
-      <w:r>
-        <w:rPr>
-          <w:rStyle w:val="CommentTok"/>
-        </w:rPr>
-        <w:t xml:space="preserve"># column range to be visualized</w:t>
       </w:r>
       <w:r>
         <w:br w:type="textWrapping"/>
@@ -1352,7 +1187,7 @@
         <w:pStyle w:val="FirstParagraph"/>
       </w:pPr>
       <w:r>
-        <w:t xml:space="preserve">Finally if we want to look at the interactive version, all the options are the same, but we don’t need the</w:t>
+        <w:t xml:space="preserve">Finally if we want to look at the interactive Shiny version, all the options are the same, but we don’t need the</w:t>
       </w:r>
       <w:r>
         <w:t xml:space="preserve"> </w:t>
@@ -1390,12 +1225,1199 @@
         <w:rPr>
           <w:rStyle w:val="NormalTok"/>
         </w:rPr>
+        <w:t xml:space="preserve">  data_input,                       </w:t>
+      </w:r>
+      <w:r>
+        <w:rPr>
+          <w:rStyle w:val="CommentTok"/>
+        </w:rPr>
+        <w:t xml:space="preserve"># input data</w:t>
+      </w:r>
+      <w:r>
+        <w:br w:type="textWrapping"/>
+      </w:r>
+      <w:r>
+        <w:rPr>
+          <w:rStyle w:val="NormalTok"/>
+        </w:rPr>
         <w:t xml:space="preserve">  </w:t>
       </w:r>
       <w:r>
         <w:rPr>
           <w:rStyle w:val="DataTypeTok"/>
         </w:rPr>
+        <w:t xml:space="preserve">peaks =</w:t>
+      </w:r>
+      <w:r>
+        <w:rPr>
+          <w:rStyle w:val="NormalTok"/>
+        </w:rPr>
+        <w:t xml:space="preserve"> </w:t>
+      </w:r>
+      <w:r>
+        <w:rPr>
+          <w:rStyle w:val="OtherTok"/>
+        </w:rPr>
+        <w:t xml:space="preserve">TRUE</w:t>
+      </w:r>
+      <w:r>
+        <w:rPr>
+          <w:rStyle w:val="NormalTok"/>
+        </w:rPr>
+        <w:t xml:space="preserve">,                     </w:t>
+      </w:r>
+      <w:r>
+        <w:rPr>
+          <w:rStyle w:val="CommentTok"/>
+        </w:rPr>
+        <w:t xml:space="preserve"># Show the peaks</w:t>
+      </w:r>
+      <w:r>
+        <w:br w:type="textWrapping"/>
+      </w:r>
+      <w:r>
+        <w:rPr>
+          <w:rStyle w:val="NormalTok"/>
+        </w:rPr>
+        <w:t xml:space="preserve">  </w:t>
+      </w:r>
+      <w:r>
+        <w:rPr>
+          <w:rStyle w:val="DataTypeTok"/>
+        </w:rPr>
+        <w:t xml:space="preserve">peak_method =</w:t>
+      </w:r>
+      <w:r>
+        <w:rPr>
+          <w:rStyle w:val="NormalTok"/>
+        </w:rPr>
+        <w:t xml:space="preserve"> </w:t>
+      </w:r>
+      <w:r>
+        <w:rPr>
+          <w:rStyle w:val="StringTok"/>
+        </w:rPr>
+        <w:t xml:space="preserve">'PoT'</w:t>
+      </w:r>
+      <w:r>
+        <w:rPr>
+          <w:rStyle w:val="NormalTok"/>
+        </w:rPr>
+        <w:t xml:space="preserve">,              </w:t>
+      </w:r>
+      <w:r>
+        <w:rPr>
+          <w:rStyle w:val="CommentTok"/>
+        </w:rPr>
+        <w:t xml:space="preserve"># Use "Peaks over Threshold"</w:t>
+      </w:r>
+      <w:r>
+        <w:br w:type="textWrapping"/>
+      </w:r>
+      <w:r>
+        <w:rPr>
+          <w:rStyle w:val="NormalTok"/>
+        </w:rPr>
+        <w:t xml:space="preserve">  </w:t>
+      </w:r>
+      <w:r>
+        <w:rPr>
+          <w:rStyle w:val="DataTypeTok"/>
+        </w:rPr>
+        <w:t xml:space="preserve">peak_param =</w:t>
+      </w:r>
+      <w:r>
+        <w:rPr>
+          <w:rStyle w:val="NormalTok"/>
+        </w:rPr>
+        <w:t xml:space="preserve"> </w:t>
+      </w:r>
+      <w:r>
+        <w:rPr>
+          <w:rStyle w:val="KeywordTok"/>
+        </w:rPr>
+        <w:t xml:space="preserve">c</w:t>
+      </w:r>
+      <w:r>
+        <w:rPr>
+          <w:rStyle w:val="NormalTok"/>
+        </w:rPr>
+        <w:t xml:space="preserve">(.</w:t>
+      </w:r>
+      <w:r>
+        <w:rPr>
+          <w:rStyle w:val="DecValTok"/>
+        </w:rPr>
+        <w:t xml:space="preserve">5</w:t>
+      </w:r>
+      <w:r>
+        <w:rPr>
+          <w:rStyle w:val="NormalTok"/>
+        </w:rPr>
+        <w:t xml:space="preserve">, </w:t>
+      </w:r>
+      <w:r>
+        <w:rPr>
+          <w:rStyle w:val="DecValTok"/>
+        </w:rPr>
+        <w:t xml:space="preserve">90</w:t>
+      </w:r>
+      <w:r>
+        <w:rPr>
+          <w:rStyle w:val="NormalTok"/>
+        </w:rPr>
+        <w:t xml:space="preserve">, </w:t>
+      </w:r>
+      <w:r>
+        <w:rPr>
+          <w:rStyle w:val="DecValTok"/>
+        </w:rPr>
+        <w:t xml:space="preserve">10</w:t>
+      </w:r>
+      <w:r>
+        <w:rPr>
+          <w:rStyle w:val="NormalTok"/>
+        </w:rPr>
+        <w:t xml:space="preserve">) )      </w:t>
+      </w:r>
+      <w:r>
+        <w:rPr>
+          <w:rStyle w:val="CommentTok"/>
+        </w:rPr>
+        <w:t xml:space="preserve"># thresholds are by row </w:t>
+      </w:r>
+    </w:p>
+    <w:p>
+      <w:pPr>
+        <w:pStyle w:val="FirstParagraph"/>
+      </w:pPr>
+      <w:r>
+        <w:t xml:space="preserve">Notice in the Shiny application there are options to rescale the min and max of the y-axis, the window width (to squish or stretch the data points apart), as well as to select which rows are shown. While it is possible to resize the window and have the x-axis expand with the window, the same is frustratingly not possible for the y-axis. To get around this, I’ve added a</w:t>
+      </w:r>
+      <w:r>
+        <w:t xml:space="preserve"> </w:t>
+      </w:r>
+      <w:r>
+        <w:rPr>
+          <w:rStyle w:val="VerbatimChar"/>
+        </w:rPr>
+        <w:t xml:space="preserve">height</w:t>
+      </w:r>
+      <w:r>
+        <w:t xml:space="preserve"> </w:t>
+      </w:r>
+      <w:r>
+        <w:t xml:space="preserve">option that can be set to create a larger or smaller graph.</w:t>
+      </w:r>
+    </w:p>
+    <w:p>
+      <w:pPr>
+        <w:pStyle w:val="SourceCode"/>
+      </w:pPr>
+      <w:r>
+        <w:rPr>
+          <w:rStyle w:val="KeywordTok"/>
+        </w:rPr>
+        <w:t xml:space="preserve">plot_pulldown_Shiny</w:t>
+      </w:r>
+      <w:r>
+        <w:rPr>
+          <w:rStyle w:val="NormalTok"/>
+        </w:rPr>
+        <w:t xml:space="preserve">( </w:t>
+      </w:r>
+      <w:r>
+        <w:br w:type="textWrapping"/>
+      </w:r>
+      <w:r>
+        <w:rPr>
+          <w:rStyle w:val="NormalTok"/>
+        </w:rPr>
+        <w:t xml:space="preserve">  data_input,                       </w:t>
+      </w:r>
+      <w:r>
+        <w:rPr>
+          <w:rStyle w:val="CommentTok"/>
+        </w:rPr>
+        <w:t xml:space="preserve"># input data</w:t>
+      </w:r>
+      <w:r>
+        <w:br w:type="textWrapping"/>
+      </w:r>
+      <w:r>
+        <w:rPr>
+          <w:rStyle w:val="NormalTok"/>
+        </w:rPr>
+        <w:t xml:space="preserve">  </w:t>
+      </w:r>
+      <w:r>
+        <w:rPr>
+          <w:rStyle w:val="DataTypeTok"/>
+        </w:rPr>
+        <w:t xml:space="preserve">peaks =</w:t>
+      </w:r>
+      <w:r>
+        <w:rPr>
+          <w:rStyle w:val="NormalTok"/>
+        </w:rPr>
+        <w:t xml:space="preserve"> </w:t>
+      </w:r>
+      <w:r>
+        <w:rPr>
+          <w:rStyle w:val="OtherTok"/>
+        </w:rPr>
+        <w:t xml:space="preserve">TRUE</w:t>
+      </w:r>
+      <w:r>
+        <w:rPr>
+          <w:rStyle w:val="NormalTok"/>
+        </w:rPr>
+        <w:t xml:space="preserve">,                     </w:t>
+      </w:r>
+      <w:r>
+        <w:rPr>
+          <w:rStyle w:val="CommentTok"/>
+        </w:rPr>
+        <w:t xml:space="preserve"># Show the peaks</w:t>
+      </w:r>
+      <w:r>
+        <w:br w:type="textWrapping"/>
+      </w:r>
+      <w:r>
+        <w:rPr>
+          <w:rStyle w:val="NormalTok"/>
+        </w:rPr>
+        <w:t xml:space="preserve">  </w:t>
+      </w:r>
+      <w:r>
+        <w:rPr>
+          <w:rStyle w:val="DataTypeTok"/>
+        </w:rPr>
+        <w:t xml:space="preserve">peak_method =</w:t>
+      </w:r>
+      <w:r>
+        <w:rPr>
+          <w:rStyle w:val="NormalTok"/>
+        </w:rPr>
+        <w:t xml:space="preserve"> </w:t>
+      </w:r>
+      <w:r>
+        <w:rPr>
+          <w:rStyle w:val="StringTok"/>
+        </w:rPr>
+        <w:t xml:space="preserve">'PoT'</w:t>
+      </w:r>
+      <w:r>
+        <w:rPr>
+          <w:rStyle w:val="NormalTok"/>
+        </w:rPr>
+        <w:t xml:space="preserve">,              </w:t>
+      </w:r>
+      <w:r>
+        <w:rPr>
+          <w:rStyle w:val="CommentTok"/>
+        </w:rPr>
+        <w:t xml:space="preserve"># Use "Peaks over Threshold"</w:t>
+      </w:r>
+      <w:r>
+        <w:br w:type="textWrapping"/>
+      </w:r>
+      <w:r>
+        <w:rPr>
+          <w:rStyle w:val="NormalTok"/>
+        </w:rPr>
+        <w:t xml:space="preserve">  </w:t>
+      </w:r>
+      <w:r>
+        <w:rPr>
+          <w:rStyle w:val="DataTypeTok"/>
+        </w:rPr>
+        <w:t xml:space="preserve">peak_param =</w:t>
+      </w:r>
+      <w:r>
+        <w:rPr>
+          <w:rStyle w:val="NormalTok"/>
+        </w:rPr>
+        <w:t xml:space="preserve"> </w:t>
+      </w:r>
+      <w:r>
+        <w:rPr>
+          <w:rStyle w:val="KeywordTok"/>
+        </w:rPr>
+        <w:t xml:space="preserve">c</w:t>
+      </w:r>
+      <w:r>
+        <w:rPr>
+          <w:rStyle w:val="NormalTok"/>
+        </w:rPr>
+        <w:t xml:space="preserve">(.</w:t>
+      </w:r>
+      <w:r>
+        <w:rPr>
+          <w:rStyle w:val="DecValTok"/>
+        </w:rPr>
+        <w:t xml:space="preserve">5</w:t>
+      </w:r>
+      <w:r>
+        <w:rPr>
+          <w:rStyle w:val="NormalTok"/>
+        </w:rPr>
+        <w:t xml:space="preserve">, </w:t>
+      </w:r>
+      <w:r>
+        <w:rPr>
+          <w:rStyle w:val="DecValTok"/>
+        </w:rPr>
+        <w:t xml:space="preserve">90</w:t>
+      </w:r>
+      <w:r>
+        <w:rPr>
+          <w:rStyle w:val="NormalTok"/>
+        </w:rPr>
+        <w:t xml:space="preserve">, </w:t>
+      </w:r>
+      <w:r>
+        <w:rPr>
+          <w:rStyle w:val="DecValTok"/>
+        </w:rPr>
+        <w:t xml:space="preserve">10</w:t>
+      </w:r>
+      <w:r>
+        <w:rPr>
+          <w:rStyle w:val="NormalTok"/>
+        </w:rPr>
+        <w:t xml:space="preserve">),       </w:t>
+      </w:r>
+      <w:r>
+        <w:rPr>
+          <w:rStyle w:val="CommentTok"/>
+        </w:rPr>
+        <w:t xml:space="preserve"># thresholds are by row </w:t>
+      </w:r>
+      <w:r>
+        <w:br w:type="textWrapping"/>
+      </w:r>
+      <w:r>
+        <w:rPr>
+          <w:rStyle w:val="NormalTok"/>
+        </w:rPr>
+        <w:t xml:space="preserve">  </w:t>
+      </w:r>
+      <w:r>
+        <w:rPr>
+          <w:rStyle w:val="DataTypeTok"/>
+        </w:rPr>
+        <w:t xml:space="preserve">height =</w:t>
+      </w:r>
+      <w:r>
+        <w:rPr>
+          <w:rStyle w:val="NormalTok"/>
+        </w:rPr>
+        <w:t xml:space="preserve"> </w:t>
+      </w:r>
+      <w:r>
+        <w:rPr>
+          <w:rStyle w:val="DecValTok"/>
+        </w:rPr>
+        <w:t xml:space="preserve">500</w:t>
+      </w:r>
+      <w:r>
+        <w:rPr>
+          <w:rStyle w:val="NormalTok"/>
+        </w:rPr>
+        <w:t xml:space="preserve"> )                    </w:t>
+      </w:r>
+      <w:r>
+        <w:rPr>
+          <w:rStyle w:val="CommentTok"/>
+        </w:rPr>
+        <w:t xml:space="preserve"># The graph height (in pixels)</w:t>
+      </w:r>
+    </w:p>
+    <w:p>
+      <w:pPr>
+        <w:pStyle w:val="FirstParagraph"/>
+      </w:pPr>
+      <w:r>
+        <w:t xml:space="preserve">A similar trick can be done for the scaling the height and width of the pdf output. This is particularly handy for stretching the x-axis to get a bit more readability.</w:t>
+      </w:r>
+    </w:p>
+    <w:p>
+      <w:pPr>
+        <w:pStyle w:val="SourceCode"/>
+      </w:pPr>
+      <w:r>
+        <w:rPr>
+          <w:rStyle w:val="KeywordTok"/>
+        </w:rPr>
+        <w:t xml:space="preserve">plot_pulldown</w:t>
+      </w:r>
+      <w:r>
+        <w:rPr>
+          <w:rStyle w:val="NormalTok"/>
+        </w:rPr>
+        <w:t xml:space="preserve">( </w:t>
+      </w:r>
+      <w:r>
+        <w:br w:type="textWrapping"/>
+      </w:r>
+      <w:r>
+        <w:rPr>
+          <w:rStyle w:val="NormalTok"/>
+        </w:rPr>
+        <w:t xml:space="preserve">  data_input,                       </w:t>
+      </w:r>
+      <w:r>
+        <w:rPr>
+          <w:rStyle w:val="CommentTok"/>
+        </w:rPr>
+        <w:t xml:space="preserve"># input data</w:t>
+      </w:r>
+      <w:r>
+        <w:br w:type="textWrapping"/>
+      </w:r>
+      <w:r>
+        <w:rPr>
+          <w:rStyle w:val="NormalTok"/>
+        </w:rPr>
+        <w:t xml:space="preserve">  </w:t>
+      </w:r>
+      <w:r>
+        <w:rPr>
+          <w:rStyle w:val="DataTypeTok"/>
+        </w:rPr>
+        <w:t xml:space="preserve">output_file =</w:t>
+      </w:r>
+      <w:r>
+        <w:rPr>
+          <w:rStyle w:val="NormalTok"/>
+        </w:rPr>
+        <w:t xml:space="preserve"> output_file,        </w:t>
+      </w:r>
+      <w:r>
+        <w:rPr>
+          <w:rStyle w:val="CommentTok"/>
+        </w:rPr>
+        <w:t xml:space="preserve"># output file name</w:t>
+      </w:r>
+      <w:r>
+        <w:br w:type="textWrapping"/>
+      </w:r>
+      <w:r>
+        <w:rPr>
+          <w:rStyle w:val="NormalTok"/>
+        </w:rPr>
+        <w:t xml:space="preserve">  </w:t>
+      </w:r>
+      <w:r>
+        <w:rPr>
+          <w:rStyle w:val="DataTypeTok"/>
+        </w:rPr>
+        <w:t xml:space="preserve">peaks =</w:t>
+      </w:r>
+      <w:r>
+        <w:rPr>
+          <w:rStyle w:val="NormalTok"/>
+        </w:rPr>
+        <w:t xml:space="preserve"> </w:t>
+      </w:r>
+      <w:r>
+        <w:rPr>
+          <w:rStyle w:val="OtherTok"/>
+        </w:rPr>
+        <w:t xml:space="preserve">TRUE</w:t>
+      </w:r>
+      <w:r>
+        <w:rPr>
+          <w:rStyle w:val="NormalTok"/>
+        </w:rPr>
+        <w:t xml:space="preserve">,                     </w:t>
+      </w:r>
+      <w:r>
+        <w:rPr>
+          <w:rStyle w:val="CommentTok"/>
+        </w:rPr>
+        <w:t xml:space="preserve"># Show the peaks</w:t>
+      </w:r>
+      <w:r>
+        <w:br w:type="textWrapping"/>
+      </w:r>
+      <w:r>
+        <w:rPr>
+          <w:rStyle w:val="NormalTok"/>
+        </w:rPr>
+        <w:t xml:space="preserve">  </w:t>
+      </w:r>
+      <w:r>
+        <w:rPr>
+          <w:rStyle w:val="DataTypeTok"/>
+        </w:rPr>
+        <w:t xml:space="preserve">peak_method =</w:t>
+      </w:r>
+      <w:r>
+        <w:rPr>
+          <w:rStyle w:val="NormalTok"/>
+        </w:rPr>
+        <w:t xml:space="preserve"> </w:t>
+      </w:r>
+      <w:r>
+        <w:rPr>
+          <w:rStyle w:val="StringTok"/>
+        </w:rPr>
+        <w:t xml:space="preserve">'PoT'</w:t>
+      </w:r>
+      <w:r>
+        <w:rPr>
+          <w:rStyle w:val="NormalTok"/>
+        </w:rPr>
+        <w:t xml:space="preserve">,              </w:t>
+      </w:r>
+      <w:r>
+        <w:rPr>
+          <w:rStyle w:val="CommentTok"/>
+        </w:rPr>
+        <w:t xml:space="preserve"># Use "Peaks over Threshold"</w:t>
+      </w:r>
+      <w:r>
+        <w:br w:type="textWrapping"/>
+      </w:r>
+      <w:r>
+        <w:rPr>
+          <w:rStyle w:val="NormalTok"/>
+        </w:rPr>
+        <w:t xml:space="preserve">  </w:t>
+      </w:r>
+      <w:r>
+        <w:rPr>
+          <w:rStyle w:val="DataTypeTok"/>
+        </w:rPr>
+        <w:t xml:space="preserve">peak_param =</w:t>
+      </w:r>
+      <w:r>
+        <w:rPr>
+          <w:rStyle w:val="NormalTok"/>
+        </w:rPr>
+        <w:t xml:space="preserve"> </w:t>
+      </w:r>
+      <w:r>
+        <w:rPr>
+          <w:rStyle w:val="KeywordTok"/>
+        </w:rPr>
+        <w:t xml:space="preserve">c</w:t>
+      </w:r>
+      <w:r>
+        <w:rPr>
+          <w:rStyle w:val="NormalTok"/>
+        </w:rPr>
+        <w:t xml:space="preserve">(.</w:t>
+      </w:r>
+      <w:r>
+        <w:rPr>
+          <w:rStyle w:val="DecValTok"/>
+        </w:rPr>
+        <w:t xml:space="preserve">5</w:t>
+      </w:r>
+      <w:r>
+        <w:rPr>
+          <w:rStyle w:val="NormalTok"/>
+        </w:rPr>
+        <w:t xml:space="preserve">, </w:t>
+      </w:r>
+      <w:r>
+        <w:rPr>
+          <w:rStyle w:val="DecValTok"/>
+        </w:rPr>
+        <w:t xml:space="preserve">90</w:t>
+      </w:r>
+      <w:r>
+        <w:rPr>
+          <w:rStyle w:val="NormalTok"/>
+        </w:rPr>
+        <w:t xml:space="preserve">, </w:t>
+      </w:r>
+      <w:r>
+        <w:rPr>
+          <w:rStyle w:val="DecValTok"/>
+        </w:rPr>
+        <w:t xml:space="preserve">10</w:t>
+      </w:r>
+      <w:r>
+        <w:rPr>
+          <w:rStyle w:val="NormalTok"/>
+        </w:rPr>
+        <w:t xml:space="preserve">),       </w:t>
+      </w:r>
+      <w:r>
+        <w:rPr>
+          <w:rStyle w:val="CommentTok"/>
+        </w:rPr>
+        <w:t xml:space="preserve"># thresholds are by row </w:t>
+      </w:r>
+      <w:r>
+        <w:br w:type="textWrapping"/>
+      </w:r>
+      <w:r>
+        <w:rPr>
+          <w:rStyle w:val="NormalTok"/>
+        </w:rPr>
+        <w:t xml:space="preserve">  </w:t>
+      </w:r>
+      <w:r>
+        <w:rPr>
+          <w:rStyle w:val="DataTypeTok"/>
+        </w:rPr>
+        <w:t xml:space="preserve">height=</w:t>
+      </w:r>
+      <w:r>
+        <w:rPr>
+          <w:rStyle w:val="DecValTok"/>
+        </w:rPr>
+        <w:t xml:space="preserve">8</w:t>
+      </w:r>
+      <w:r>
+        <w:rPr>
+          <w:rStyle w:val="NormalTok"/>
+        </w:rPr>
+        <w:t xml:space="preserve">, </w:t>
+      </w:r>
+      <w:r>
+        <w:rPr>
+          <w:rStyle w:val="DataTypeTok"/>
+        </w:rPr>
+        <w:t xml:space="preserve">width =</w:t>
+      </w:r>
+      <w:r>
+        <w:rPr>
+          <w:rStyle w:val="NormalTok"/>
+        </w:rPr>
+        <w:t xml:space="preserve"> </w:t>
+      </w:r>
+      <w:r>
+        <w:rPr>
+          <w:rStyle w:val="DecValTok"/>
+        </w:rPr>
+        <w:t xml:space="preserve">120</w:t>
+      </w:r>
+      <w:r>
+        <w:rPr>
+          <w:rStyle w:val="NormalTok"/>
+        </w:rPr>
+        <w:t xml:space="preserve"> )</w:t>
+      </w:r>
+    </w:p>
+    <w:p>
+      <w:pPr>
+        <w:pStyle w:val="FirstParagraph"/>
+      </w:pPr>
+      <w:r>
+        <w:t xml:space="preserve">The reason I’ve allowed for a way to separate the data import from the visualization</w:t>
+      </w:r>
+      <w:r>
+        <w:t xml:space="preserve"> </w:t>
+      </w:r>
+      <w:r>
+        <w:t xml:space="preserve">is that it can be useful to do a little pre-processing. For example, perhaps we want</w:t>
+      </w:r>
+      <w:r>
+        <w:t xml:space="preserve"> </w:t>
+      </w:r>
+      <w:r>
+        <w:t xml:space="preserve">to only look at a few of the experiments instead of all of them.</w:t>
+      </w:r>
+    </w:p>
+    <w:p>
+      <w:pPr>
+        <w:pStyle w:val="SourceCode"/>
+      </w:pPr>
+      <w:r>
+        <w:rPr>
+          <w:rStyle w:val="NormalTok"/>
+        </w:rPr>
+        <w:t xml:space="preserve">input_file  &lt;-</w:t>
+      </w:r>
+      <w:r>
+        <w:rPr>
+          <w:rStyle w:val="StringTok"/>
+        </w:rPr>
+        <w:t xml:space="preserve"> '~/Dropbox/NAU/Research/PepSeq/Pulldown Visualization/Example_SeveralRows_3-27.csv'</w:t>
+      </w:r>
+      <w:r>
+        <w:br w:type="textWrapping"/>
+      </w:r>
+      <w:r>
+        <w:rPr>
+          <w:rStyle w:val="NormalTok"/>
+        </w:rPr>
+        <w:t xml:space="preserve">output_file &lt;-</w:t>
+      </w:r>
+      <w:r>
+        <w:rPr>
+          <w:rStyle w:val="StringTok"/>
+        </w:rPr>
+        <w:t xml:space="preserve"> '~/Dropbox/NAU/Research/PepSeq/Pulldown Visualization/Example_SeveralRows_3-27.pdf'</w:t>
+      </w:r>
+      <w:r>
+        <w:br w:type="textWrapping"/>
+      </w:r>
+      <w:r>
+        <w:br w:type="textWrapping"/>
+      </w:r>
+      <w:r>
+        <w:rPr>
+          <w:rStyle w:val="CommentTok"/>
+        </w:rPr>
+        <w:t xml:space="preserve"># What columns are we looking at in this example?</w:t>
+      </w:r>
+      <w:r>
+        <w:br w:type="textWrapping"/>
+      </w:r>
+      <w:r>
+        <w:rPr>
+          <w:rStyle w:val="KeywordTok"/>
+        </w:rPr>
+        <w:t xml:space="preserve">read.csv</w:t>
+      </w:r>
+      <w:r>
+        <w:rPr>
+          <w:rStyle w:val="NormalTok"/>
+        </w:rPr>
+        <w:t xml:space="preserve">(input_file) </w:t>
+      </w:r>
+      <w:r>
+        <w:rPr>
+          <w:rStyle w:val="OperatorTok"/>
+        </w:rPr>
+        <w:t xml:space="preserve">%&gt;%</w:t>
+      </w:r>
+      <w:r>
+        <w:rPr>
+          <w:rStyle w:val="StringTok"/>
+        </w:rPr>
+        <w:t xml:space="preserve"> </w:t>
+      </w:r>
+      <w:r>
+        <w:rPr>
+          <w:rStyle w:val="KeywordTok"/>
+        </w:rPr>
+        <w:t xml:space="preserve">colnames</w:t>
+      </w:r>
+      <w:r>
+        <w:rPr>
+          <w:rStyle w:val="NormalTok"/>
+        </w:rPr>
+        <w:t xml:space="preserve">()</w:t>
+      </w:r>
+      <w:r>
+        <w:br w:type="textWrapping"/>
+      </w:r>
+      <w:r>
+        <w:rPr>
+          <w:rStyle w:val="CommentTok"/>
+        </w:rPr>
+        <w:t xml:space="preserve">#&gt;  [1] "library_member"                                     </w:t>
+      </w:r>
+      <w:r>
+        <w:br w:type="textWrapping"/>
+      </w:r>
+      <w:r>
+        <w:rPr>
+          <w:rStyle w:val="CommentTok"/>
+        </w:rPr>
+        <w:t xml:space="preserve">#&gt;  [2] "peptide_seq"                                        </w:t>
+      </w:r>
+      <w:r>
+        <w:br w:type="textWrapping"/>
+      </w:r>
+      <w:r>
+        <w:rPr>
+          <w:rStyle w:val="CommentTok"/>
+        </w:rPr>
+        <w:t xml:space="preserve">#&gt;  [3] "protein_ID"                                         </w:t>
+      </w:r>
+      <w:r>
+        <w:br w:type="textWrapping"/>
+      </w:r>
+      <w:r>
+        <w:rPr>
+          <w:rStyle w:val="CommentTok"/>
+        </w:rPr>
+        <w:t xml:space="preserve">#&gt;  [4] "position"                                           </w:t>
+      </w:r>
+      <w:r>
+        <w:br w:type="textWrapping"/>
+      </w:r>
+      <w:r>
+        <w:rPr>
+          <w:rStyle w:val="CommentTok"/>
+        </w:rPr>
+        <w:t xml:space="preserve">#&gt;  [5] "protein_seq"                                        </w:t>
+      </w:r>
+      <w:r>
+        <w:br w:type="textWrapping"/>
+      </w:r>
+      <w:r>
+        <w:rPr>
+          <w:rStyle w:val="CommentTok"/>
+        </w:rPr>
+        <w:t xml:space="preserve">#&gt;  [6] "protein_length"                                     </w:t>
+      </w:r>
+      <w:r>
+        <w:br w:type="textWrapping"/>
+      </w:r>
+      <w:r>
+        <w:rPr>
+          <w:rStyle w:val="CommentTok"/>
+        </w:rPr>
+        <w:t xml:space="preserve">#&gt;  [7] "NAU.peptide.number"                                 </w:t>
+      </w:r>
+      <w:r>
+        <w:br w:type="textWrapping"/>
+      </w:r>
+      <w:r>
+        <w:rPr>
+          <w:rStyle w:val="CommentTok"/>
+        </w:rPr>
+        <w:t xml:space="preserve">#&gt;  [8] "locus.tag"                                          </w:t>
+      </w:r>
+      <w:r>
+        <w:br w:type="textWrapping"/>
+      </w:r>
+      <w:r>
+        <w:rPr>
+          <w:rStyle w:val="CommentTok"/>
+        </w:rPr>
+        <w:t xml:space="preserve">#&gt;  [9] "NAU.Protein.set"                                    </w:t>
+      </w:r>
+      <w:r>
+        <w:br w:type="textWrapping"/>
+      </w:r>
+      <w:r>
+        <w:rPr>
+          <w:rStyle w:val="CommentTok"/>
+        </w:rPr>
+        <w:t xml:space="preserve">#&gt; [10] "Peptides..Jason.Sahl.s.original.naming.and.peptides"</w:t>
+      </w:r>
+      <w:r>
+        <w:br w:type="textWrapping"/>
+      </w:r>
+      <w:r>
+        <w:rPr>
+          <w:rStyle w:val="CommentTok"/>
+        </w:rPr>
+        <w:t xml:space="preserve">#&gt; [11] "X04.04_KTX_uncleaved"                               </w:t>
+      </w:r>
+      <w:r>
+        <w:br w:type="textWrapping"/>
+      </w:r>
+      <w:r>
+        <w:rPr>
+          <w:rStyle w:val="CommentTok"/>
+        </w:rPr>
+        <w:t xml:space="preserve">#&gt; [12] "X14.01_KTX_uncleaved"                               </w:t>
+      </w:r>
+      <w:r>
+        <w:br w:type="textWrapping"/>
+      </w:r>
+      <w:r>
+        <w:rPr>
+          <w:rStyle w:val="CommentTok"/>
+        </w:rPr>
+        <w:t xml:space="preserve">#&gt; [13] "X04.07_KTX_uncleaved"                               </w:t>
+      </w:r>
+      <w:r>
+        <w:br w:type="textWrapping"/>
+      </w:r>
+      <w:r>
+        <w:rPr>
+          <w:rStyle w:val="CommentTok"/>
+        </w:rPr>
+        <w:t xml:space="preserve">#&gt; [14] "X03.01_KTX_cleaved"                                 </w:t>
+      </w:r>
+      <w:r>
+        <w:br w:type="textWrapping"/>
+      </w:r>
+      <w:r>
+        <w:rPr>
+          <w:rStyle w:val="CommentTok"/>
+        </w:rPr>
+        <w:t xml:space="preserve">#&gt; [15] "X01.02_KTX_cleaved"                                 </w:t>
+      </w:r>
+      <w:r>
+        <w:br w:type="textWrapping"/>
+      </w:r>
+      <w:r>
+        <w:rPr>
+          <w:rStyle w:val="CommentTok"/>
+        </w:rPr>
+        <w:t xml:space="preserve">#&gt; [16] "X04.06_KTX_cleaved"                                 </w:t>
+      </w:r>
+      <w:r>
+        <w:br w:type="textWrapping"/>
+      </w:r>
+      <w:r>
+        <w:rPr>
+          <w:rStyle w:val="CommentTok"/>
+        </w:rPr>
+        <w:t xml:space="preserve">#&gt; [17] "X01.01_KTX_cleaved"                                 </w:t>
+      </w:r>
+      <w:r>
+        <w:br w:type="textWrapping"/>
+      </w:r>
+      <w:r>
+        <w:rPr>
+          <w:rStyle w:val="CommentTok"/>
+        </w:rPr>
+        <w:t xml:space="preserve">#&gt; [18] "X04.01_KTX_uncleaved"                               </w:t>
+      </w:r>
+      <w:r>
+        <w:br w:type="textWrapping"/>
+      </w:r>
+      <w:r>
+        <w:rPr>
+          <w:rStyle w:val="CommentTok"/>
+        </w:rPr>
+        <w:t xml:space="preserve">#&gt; [19] "X04.04_KTX_cleaved"                                 </w:t>
+      </w:r>
+      <w:r>
+        <w:br w:type="textWrapping"/>
+      </w:r>
+      <w:r>
+        <w:rPr>
+          <w:rStyle w:val="CommentTok"/>
+        </w:rPr>
+        <w:t xml:space="preserve">#&gt; [20] "X14.01_KTX_cleaved"                                 </w:t>
+      </w:r>
+      <w:r>
+        <w:br w:type="textWrapping"/>
+      </w:r>
+      <w:r>
+        <w:rPr>
+          <w:rStyle w:val="CommentTok"/>
+        </w:rPr>
+        <w:t xml:space="preserve">#&gt; [21] "X04.01_KTX_cleaved"                                 </w:t>
+      </w:r>
+      <w:r>
+        <w:br w:type="textWrapping"/>
+      </w:r>
+      <w:r>
+        <w:rPr>
+          <w:rStyle w:val="CommentTok"/>
+        </w:rPr>
+        <w:t xml:space="preserve">#&gt; [22] "X14.03_KTX_uncleaved"                               </w:t>
+      </w:r>
+      <w:r>
+        <w:br w:type="textWrapping"/>
+      </w:r>
+      <w:r>
+        <w:rPr>
+          <w:rStyle w:val="CommentTok"/>
+        </w:rPr>
+        <w:t xml:space="preserve">#&gt; [23] "X04.05_KTX_uncleaved"                               </w:t>
+      </w:r>
+      <w:r>
+        <w:br w:type="textWrapping"/>
+      </w:r>
+      <w:r>
+        <w:rPr>
+          <w:rStyle w:val="CommentTok"/>
+        </w:rPr>
+        <w:t xml:space="preserve">#&gt; [24] "X04.07_KTX_cleaved"                                 </w:t>
+      </w:r>
+      <w:r>
+        <w:br w:type="textWrapping"/>
+      </w:r>
+      <w:r>
+        <w:rPr>
+          <w:rStyle w:val="CommentTok"/>
+        </w:rPr>
+        <w:t xml:space="preserve">#&gt; [25] "X14.03_KTX_cleaved"                                 </w:t>
+      </w:r>
+      <w:r>
+        <w:br w:type="textWrapping"/>
+      </w:r>
+      <w:r>
+        <w:rPr>
+          <w:rStyle w:val="CommentTok"/>
+        </w:rPr>
+        <w:t xml:space="preserve">#&gt; [26] "X04.05_KTX_cleaved"                                 </w:t>
+      </w:r>
+      <w:r>
+        <w:br w:type="textWrapping"/>
+      </w:r>
+      <w:r>
+        <w:rPr>
+          <w:rStyle w:val="CommentTok"/>
+        </w:rPr>
+        <w:t xml:space="preserve">#&gt; [27] "X11.01_KTX_uncleaved"                               </w:t>
+      </w:r>
+      <w:r>
+        <w:br w:type="textWrapping"/>
+      </w:r>
+      <w:r>
+        <w:rPr>
+          <w:rStyle w:val="CommentTok"/>
+        </w:rPr>
+        <w:t xml:space="preserve">#&gt; [28] "X15.01_KTX_uncleaved"                               </w:t>
+      </w:r>
+      <w:r>
+        <w:br w:type="textWrapping"/>
+      </w:r>
+      <w:r>
+        <w:rPr>
+          <w:rStyle w:val="CommentTok"/>
+        </w:rPr>
+        <w:t xml:space="preserve">#&gt; [29] "X09.01_KTX_uncleaved"                               </w:t>
+      </w:r>
+      <w:r>
+        <w:br w:type="textWrapping"/>
+      </w:r>
+      <w:r>
+        <w:rPr>
+          <w:rStyle w:val="CommentTok"/>
+        </w:rPr>
+        <w:t xml:space="preserve">#&gt; [30] "X11.01_KTX_cleaved"                                 </w:t>
+      </w:r>
+      <w:r>
+        <w:br w:type="textWrapping"/>
+      </w:r>
+      <w:r>
+        <w:rPr>
+          <w:rStyle w:val="CommentTok"/>
+        </w:rPr>
+        <w:t xml:space="preserve">#&gt; [31] "X15.01_KTX_cleaved"                                 </w:t>
+      </w:r>
+      <w:r>
+        <w:br w:type="textWrapping"/>
+      </w:r>
+      <w:r>
+        <w:rPr>
+          <w:rStyle w:val="CommentTok"/>
+        </w:rPr>
+        <w:t xml:space="preserve">#&gt; [32] "X09.01_KTX_cleaved"                                 </w:t>
+      </w:r>
+      <w:r>
+        <w:br w:type="textWrapping"/>
+      </w:r>
+      <w:r>
+        <w:rPr>
+          <w:rStyle w:val="CommentTok"/>
+        </w:rPr>
+        <w:t xml:space="preserve">#&gt; [33] "X13.02_KTX_uncleaved"                               </w:t>
+      </w:r>
+      <w:r>
+        <w:br w:type="textWrapping"/>
+      </w:r>
+      <w:r>
+        <w:rPr>
+          <w:rStyle w:val="CommentTok"/>
+        </w:rPr>
+        <w:t xml:space="preserve">#&gt; [34] "X15.02_KTX_uncleaved"                               </w:t>
+      </w:r>
+      <w:r>
+        <w:br w:type="textWrapping"/>
+      </w:r>
+      <w:r>
+        <w:rPr>
+          <w:rStyle w:val="CommentTok"/>
+        </w:rPr>
+        <w:t xml:space="preserve">#&gt; [35] "X03.01_KTX_uncleaved"                               </w:t>
+      </w:r>
+      <w:r>
+        <w:br w:type="textWrapping"/>
+      </w:r>
+      <w:r>
+        <w:rPr>
+          <w:rStyle w:val="CommentTok"/>
+        </w:rPr>
+        <w:t xml:space="preserve">#&gt; [36] "X13.02_KTX_cleaved"                                 </w:t>
+      </w:r>
+      <w:r>
+        <w:br w:type="textWrapping"/>
+      </w:r>
+      <w:r>
+        <w:rPr>
+          <w:rStyle w:val="CommentTok"/>
+        </w:rPr>
+        <w:t xml:space="preserve">#&gt; [37] "X15.02_KTX_cleaved"                                 </w:t>
+      </w:r>
+      <w:r>
+        <w:br w:type="textWrapping"/>
+      </w:r>
+      <w:r>
+        <w:rPr>
+          <w:rStyle w:val="CommentTok"/>
+        </w:rPr>
+        <w:t xml:space="preserve">#&gt; [38] "X01.02_KTX_uncleaved"                               </w:t>
+      </w:r>
+      <w:r>
+        <w:br w:type="textWrapping"/>
+      </w:r>
+      <w:r>
+        <w:rPr>
+          <w:rStyle w:val="CommentTok"/>
+        </w:rPr>
+        <w:t xml:space="preserve">#&gt; [39] "X04.06_KTX_uncleaved"                               </w:t>
+      </w:r>
+      <w:r>
+        <w:br w:type="textWrapping"/>
+      </w:r>
+      <w:r>
+        <w:rPr>
+          <w:rStyle w:val="CommentTok"/>
+        </w:rPr>
+        <w:t xml:space="preserve">#&gt; [40] "X01.01_KTX_uncleaved"</w:t>
+      </w:r>
+    </w:p>
+    <w:p>
+      <w:pPr>
+        <w:pStyle w:val="SourceCode"/>
+      </w:pPr>
+      <w:r>
+        <w:rPr>
+          <w:rStyle w:val="CommentTok"/>
+        </w:rPr>
+        <w:t xml:space="preserve"># Read in this second example set of data</w:t>
+      </w:r>
+      <w:r>
+        <w:br w:type="textWrapping"/>
+      </w:r>
+      <w:r>
+        <w:rPr>
+          <w:rStyle w:val="NormalTok"/>
+        </w:rPr>
+        <w:t xml:space="preserve">data_input &lt;-</w:t>
+      </w:r>
+      <w:r>
+        <w:rPr>
+          <w:rStyle w:val="StringTok"/>
+        </w:rPr>
+        <w:t xml:space="preserve"> </w:t>
+      </w:r>
+      <w:r>
+        <w:rPr>
+          <w:rStyle w:val="KeywordTok"/>
+        </w:rPr>
+        <w:t xml:space="preserve">import_pulldown</w:t>
+      </w:r>
+      <w:r>
+        <w:rPr>
+          <w:rStyle w:val="NormalTok"/>
+        </w:rPr>
+        <w:t xml:space="preserve">(</w:t>
+      </w:r>
+      <w:r>
+        <w:br w:type="textWrapping"/>
+      </w:r>
+      <w:r>
+        <w:rPr>
+          <w:rStyle w:val="NormalTok"/>
+        </w:rPr>
+        <w:t xml:space="preserve">  </w:t>
+      </w:r>
+      <w:r>
+        <w:rPr>
+          <w:rStyle w:val="DataTypeTok"/>
+        </w:rPr>
         <w:t xml:space="preserve">file =</w:t>
       </w:r>
       <w:r>
@@ -1435,7 +2457,7 @@
         <w:rPr>
           <w:rStyle w:val="StringTok"/>
         </w:rPr>
-        <w:t xml:space="preserve">'Protein_ID'</w:t>
+        <w:t xml:space="preserve">'protein_ID'</w:t>
       </w:r>
       <w:r>
         <w:rPr>
@@ -1474,13 +2496,13 @@
         <w:rPr>
           <w:rStyle w:val="StringTok"/>
         </w:rPr>
-        <w:t xml:space="preserve">'Start_Loc'</w:t>
-      </w:r>
-      <w:r>
-        <w:rPr>
-          <w:rStyle w:val="NormalTok"/>
-        </w:rPr>
-        <w:t xml:space="preserve">,    </w:t>
+        <w:t xml:space="preserve">'position'</w:t>
+      </w:r>
+      <w:r>
+        <w:rPr>
+          <w:rStyle w:val="NormalTok"/>
+        </w:rPr>
+        <w:t xml:space="preserve">,     </w:t>
       </w:r>
       <w:r>
         <w:rPr>
@@ -1511,180 +2533,302 @@
       </w:r>
       <w:r>
         <w:rPr>
+          <w:rStyle w:val="StringTok"/>
+        </w:rPr>
+        <w:t xml:space="preserve">'X'</w:t>
+      </w:r>
+      <w:r>
+        <w:rPr>
+          <w:rStyle w:val="NormalTok"/>
+        </w:rPr>
+        <w:t xml:space="preserve">)             </w:t>
+      </w:r>
+      <w:r>
+        <w:rPr>
+          <w:rStyle w:val="CommentTok"/>
+        </w:rPr>
+        <w:t xml:space="preserve"># column range to be visualized</w:t>
+      </w:r>
+      <w:r>
+        <w:br w:type="textWrapping"/>
+      </w:r>
+      <w:r>
+        <w:br w:type="textWrapping"/>
+      </w:r>
+      <w:r>
+        <w:rPr>
+          <w:rStyle w:val="CommentTok"/>
+        </w:rPr>
+        <w:t xml:space="preserve"># Now make a smaller set of data that only includes X01.01 and X04.04</w:t>
+      </w:r>
+      <w:r>
+        <w:br w:type="textWrapping"/>
+      </w:r>
+      <w:r>
+        <w:rPr>
+          <w:rStyle w:val="NormalTok"/>
+        </w:rPr>
+        <w:t xml:space="preserve">data_small &lt;-</w:t>
+      </w:r>
+      <w:r>
+        <w:rPr>
+          <w:rStyle w:val="StringTok"/>
+        </w:rPr>
+        <w:t xml:space="preserve"> </w:t>
+      </w:r>
+      <w:r>
+        <w:rPr>
+          <w:rStyle w:val="NormalTok"/>
+        </w:rPr>
+        <w:t xml:space="preserve">data_input</w:t>
+      </w:r>
+      <w:r>
+        <w:rPr>
+          <w:rStyle w:val="OperatorTok"/>
+        </w:rPr>
+        <w:t xml:space="preserve">%&gt;%</w:t>
+      </w:r>
+      <w:r>
+        <w:br w:type="textWrapping"/>
+      </w:r>
+      <w:r>
+        <w:rPr>
+          <w:rStyle w:val="StringTok"/>
+        </w:rPr>
+        <w:t xml:space="preserve">  </w:t>
+      </w:r>
+      <w:r>
+        <w:rPr>
+          <w:rStyle w:val="KeywordTok"/>
+        </w:rPr>
+        <w:t xml:space="preserve">filter</w:t>
+      </w:r>
+      <w:r>
+        <w:rPr>
+          <w:rStyle w:val="NormalTok"/>
+        </w:rPr>
+        <w:t xml:space="preserve">( Group </w:t>
+      </w:r>
+      <w:r>
+        <w:rPr>
+          <w:rStyle w:val="OperatorTok"/>
+        </w:rPr>
+        <w:t xml:space="preserve">%in%</w:t>
+      </w:r>
+      <w:r>
+        <w:rPr>
+          <w:rStyle w:val="StringTok"/>
+        </w:rPr>
+        <w:t xml:space="preserve"> </w:t>
+      </w:r>
+      <w:r>
+        <w:rPr>
+          <w:rStyle w:val="KeywordTok"/>
+        </w:rPr>
+        <w:t xml:space="preserve">c</w:t>
+      </w:r>
+      <w:r>
+        <w:rPr>
+          <w:rStyle w:val="NormalTok"/>
+        </w:rPr>
+        <w:t xml:space="preserve">(</w:t>
+      </w:r>
+      <w:r>
+        <w:rPr>
+          <w:rStyle w:val="StringTok"/>
+        </w:rPr>
+        <w:t xml:space="preserve">'X01.01_KTX'</w:t>
+      </w:r>
+      <w:r>
+        <w:rPr>
+          <w:rStyle w:val="NormalTok"/>
+        </w:rPr>
+        <w:t xml:space="preserve">, </w:t>
+      </w:r>
+      <w:r>
+        <w:rPr>
+          <w:rStyle w:val="StringTok"/>
+        </w:rPr>
+        <w:t xml:space="preserve">'X04.04_KTX'</w:t>
+      </w:r>
+      <w:r>
+        <w:rPr>
+          <w:rStyle w:val="NormalTok"/>
+        </w:rPr>
+        <w:t xml:space="preserve">) ) </w:t>
+      </w:r>
+      <w:r>
+        <w:rPr>
+          <w:rStyle w:val="CommentTok"/>
+        </w:rPr>
+        <w:t xml:space="preserve"># Just graph these!</w:t>
+      </w:r>
+    </w:p>
+    <w:p>
+      <w:pPr>
+        <w:pStyle w:val="SourceCode"/>
+      </w:pPr>
+      <w:r>
+        <w:rPr>
+          <w:rStyle w:val="KeywordTok"/>
+        </w:rPr>
+        <w:t xml:space="preserve">plot_pulldown_Shiny</w:t>
+      </w:r>
+      <w:r>
+        <w:rPr>
+          <w:rStyle w:val="NormalTok"/>
+        </w:rPr>
+        <w:t xml:space="preserve">( </w:t>
+      </w:r>
+      <w:r>
+        <w:br w:type="textWrapping"/>
+      </w:r>
+      <w:r>
+        <w:rPr>
+          <w:rStyle w:val="NormalTok"/>
+        </w:rPr>
+        <w:t xml:space="preserve">  data_small,                       </w:t>
+      </w:r>
+      <w:r>
+        <w:rPr>
+          <w:rStyle w:val="CommentTok"/>
+        </w:rPr>
+        <w:t xml:space="preserve"># input data</w:t>
+      </w:r>
+      <w:r>
+        <w:br w:type="textWrapping"/>
+      </w:r>
+      <w:r>
+        <w:rPr>
+          <w:rStyle w:val="NormalTok"/>
+        </w:rPr>
+        <w:t xml:space="preserve">  </w:t>
+      </w:r>
+      <w:r>
+        <w:rPr>
+          <w:rStyle w:val="DataTypeTok"/>
+        </w:rPr>
+        <w:t xml:space="preserve">peaks =</w:t>
+      </w:r>
+      <w:r>
+        <w:rPr>
+          <w:rStyle w:val="NormalTok"/>
+        </w:rPr>
+        <w:t xml:space="preserve"> </w:t>
+      </w:r>
+      <w:r>
+        <w:rPr>
+          <w:rStyle w:val="OtherTok"/>
+        </w:rPr>
+        <w:t xml:space="preserve">TRUE</w:t>
+      </w:r>
+      <w:r>
+        <w:rPr>
+          <w:rStyle w:val="NormalTok"/>
+        </w:rPr>
+        <w:t xml:space="preserve">,                     </w:t>
+      </w:r>
+      <w:r>
+        <w:rPr>
+          <w:rStyle w:val="CommentTok"/>
+        </w:rPr>
+        <w:t xml:space="preserve"># Show the peaks</w:t>
+      </w:r>
+      <w:r>
+        <w:br w:type="textWrapping"/>
+      </w:r>
+      <w:r>
+        <w:rPr>
+          <w:rStyle w:val="NormalTok"/>
+        </w:rPr>
+        <w:t xml:space="preserve">  </w:t>
+      </w:r>
+      <w:r>
+        <w:rPr>
+          <w:rStyle w:val="DataTypeTok"/>
+        </w:rPr>
+        <w:t xml:space="preserve">peak_method =</w:t>
+      </w:r>
+      <w:r>
+        <w:rPr>
+          <w:rStyle w:val="NormalTok"/>
+        </w:rPr>
+        <w:t xml:space="preserve"> </w:t>
+      </w:r>
+      <w:r>
+        <w:rPr>
+          <w:rStyle w:val="StringTok"/>
+        </w:rPr>
+        <w:t xml:space="preserve">'PoT'</w:t>
+      </w:r>
+      <w:r>
+        <w:rPr>
+          <w:rStyle w:val="NormalTok"/>
+        </w:rPr>
+        <w:t xml:space="preserve">,              </w:t>
+      </w:r>
+      <w:r>
+        <w:rPr>
+          <w:rStyle w:val="CommentTok"/>
+        </w:rPr>
+        <w:t xml:space="preserve"># Use "Peaks over Threshold"</w:t>
+      </w:r>
+      <w:r>
+        <w:br w:type="textWrapping"/>
+      </w:r>
+      <w:r>
+        <w:rPr>
+          <w:rStyle w:val="NormalTok"/>
+        </w:rPr>
+        <w:t xml:space="preserve">  </w:t>
+      </w:r>
+      <w:r>
+        <w:rPr>
+          <w:rStyle w:val="DataTypeTok"/>
+        </w:rPr>
+        <w:t xml:space="preserve">peak_param =</w:t>
+      </w:r>
+      <w:r>
+        <w:rPr>
+          <w:rStyle w:val="NormalTok"/>
+        </w:rPr>
+        <w:t xml:space="preserve"> </w:t>
+      </w:r>
+      <w:r>
+        <w:rPr>
+          <w:rStyle w:val="KeywordTok"/>
+        </w:rPr>
+        <w:t xml:space="preserve">c</w:t>
+      </w:r>
+      <w:r>
+        <w:rPr>
+          <w:rStyle w:val="NormalTok"/>
+        </w:rPr>
+        <w:t xml:space="preserve">(</w:t>
+      </w:r>
+      <w:r>
+        <w:rPr>
           <w:rStyle w:val="DecValTok"/>
         </w:rPr>
-        <w:t xml:space="preserve">3</w:t>
-      </w:r>
-      <w:r>
-        <w:rPr>
-          <w:rStyle w:val="OperatorTok"/>
-        </w:rPr>
-        <w:t xml:space="preserve">:</w:t>
+        <w:t xml:space="preserve">10</w:t>
+      </w:r>
+      <w:r>
+        <w:rPr>
+          <w:rStyle w:val="NormalTok"/>
+        </w:rPr>
+        <w:t xml:space="preserve">, </w:t>
       </w:r>
       <w:r>
         <w:rPr>
           <w:rStyle w:val="DecValTok"/>
         </w:rPr>
-        <w:t xml:space="preserve">6</w:t>
-      </w:r>
-      <w:r>
-        <w:rPr>
-          <w:rStyle w:val="NormalTok"/>
-        </w:rPr>
-        <w:t xml:space="preserve">,             </w:t>
-      </w:r>
-      <w:r>
-        <w:rPr>
-          <w:rStyle w:val="CommentTok"/>
-        </w:rPr>
-        <w:t xml:space="preserve"># column range to be visualized</w:t>
-      </w:r>
-      <w:r>
-        <w:br w:type="textWrapping"/>
-      </w:r>
-      <w:r>
-        <w:rPr>
-          <w:rStyle w:val="NormalTok"/>
-        </w:rPr>
-        <w:t xml:space="preserve">  </w:t>
-      </w:r>
-      <w:r>
-        <w:rPr>
-          <w:rStyle w:val="DataTypeTok"/>
-        </w:rPr>
-        <w:t xml:space="preserve">peaks =</w:t>
-      </w:r>
-      <w:r>
-        <w:rPr>
-          <w:rStyle w:val="NormalTok"/>
-        </w:rPr>
-        <w:t xml:space="preserve"> </w:t>
-      </w:r>
-      <w:r>
-        <w:rPr>
-          <w:rStyle w:val="OtherTok"/>
-        </w:rPr>
-        <w:t xml:space="preserve">TRUE</w:t>
-      </w:r>
-      <w:r>
-        <w:rPr>
-          <w:rStyle w:val="NormalTok"/>
-        </w:rPr>
-        <w:t xml:space="preserve">,                     </w:t>
-      </w:r>
-      <w:r>
-        <w:rPr>
-          <w:rStyle w:val="CommentTok"/>
-        </w:rPr>
-        <w:t xml:space="preserve"># Show the peaks</w:t>
-      </w:r>
-      <w:r>
-        <w:br w:type="textWrapping"/>
-      </w:r>
-      <w:r>
-        <w:rPr>
-          <w:rStyle w:val="NormalTok"/>
-        </w:rPr>
-        <w:t xml:space="preserve">  </w:t>
-      </w:r>
-      <w:r>
-        <w:rPr>
-          <w:rStyle w:val="DataTypeTok"/>
-        </w:rPr>
-        <w:t xml:space="preserve">peak_method =</w:t>
-      </w:r>
-      <w:r>
-        <w:rPr>
-          <w:rStyle w:val="NormalTok"/>
-        </w:rPr>
-        <w:t xml:space="preserve"> </w:t>
-      </w:r>
-      <w:r>
-        <w:rPr>
-          <w:rStyle w:val="StringTok"/>
-        </w:rPr>
-        <w:t xml:space="preserve">'PoT'</w:t>
-      </w:r>
-      <w:r>
-        <w:rPr>
-          <w:rStyle w:val="NormalTok"/>
-        </w:rPr>
-        <w:t xml:space="preserve">,              </w:t>
-      </w:r>
-      <w:r>
-        <w:rPr>
-          <w:rStyle w:val="CommentTok"/>
-        </w:rPr>
-        <w:t xml:space="preserve"># Use "Peaks over Threshold"</w:t>
-      </w:r>
-      <w:r>
-        <w:br w:type="textWrapping"/>
-      </w:r>
-      <w:r>
-        <w:rPr>
-          <w:rStyle w:val="NormalTok"/>
-        </w:rPr>
-        <w:t xml:space="preserve">  </w:t>
-      </w:r>
-      <w:r>
-        <w:rPr>
-          <w:rStyle w:val="DataTypeTok"/>
-        </w:rPr>
-        <w:t xml:space="preserve">peak_param =</w:t>
-      </w:r>
-      <w:r>
-        <w:rPr>
-          <w:rStyle w:val="NormalTok"/>
-        </w:rPr>
-        <w:t xml:space="preserve"> </w:t>
-      </w:r>
-      <w:r>
-        <w:rPr>
-          <w:rStyle w:val="KeywordTok"/>
-        </w:rPr>
-        <w:t xml:space="preserve">c</w:t>
-      </w:r>
-      <w:r>
-        <w:rPr>
-          <w:rStyle w:val="NormalTok"/>
-        </w:rPr>
-        <w:t xml:space="preserve">(.</w:t>
-      </w:r>
-      <w:r>
-        <w:rPr>
-          <w:rStyle w:val="DecValTok"/>
-        </w:rPr>
-        <w:t xml:space="preserve">5</w:t>
-      </w:r>
-      <w:r>
-        <w:rPr>
-          <w:rStyle w:val="NormalTok"/>
-        </w:rPr>
-        <w:t xml:space="preserve">, </w:t>
-      </w:r>
-      <w:r>
-        <w:rPr>
-          <w:rStyle w:val="DecValTok"/>
-        </w:rPr>
-        <w:t xml:space="preserve">90</w:t>
-      </w:r>
-      <w:r>
-        <w:rPr>
-          <w:rStyle w:val="NormalTok"/>
-        </w:rPr>
-        <w:t xml:space="preserve">, </w:t>
-      </w:r>
-      <w:r>
-        <w:rPr>
-          <w:rStyle w:val="DecValTok"/>
-        </w:rPr>
         <w:t xml:space="preserve">10</w:t>
       </w:r>
       <w:r>
         <w:rPr>
           <w:rStyle w:val="NormalTok"/>
         </w:rPr>
-        <w:t xml:space="preserve">) )      </w:t>
+        <w:t xml:space="preserve">) )          </w:t>
       </w:r>
       <w:r>
         <w:rPr>

</xml_diff>